<commit_message>
Documento - Plan de Pruebas
Se arreglo formato
</commit_message>
<xml_diff>
--- a/Fases_de_desarrollo/02-Elaboracion/04- Pruebas/E113-OSLO-Plan de Pruebas.docx
+++ b/Fases_de_desarrollo/02-Elaboracion/04- Pruebas/E113-OSLO-Plan de Pruebas.docx
@@ -151,6 +151,7 @@
               <w:pPr>
                 <w:pStyle w:val="Sinespaciado"/>
               </w:pPr>
+              <w:proofErr w:type="spellStart"/>
               <w:r>
                 <w:rPr>
                   <w:rFonts w:ascii="Ink Free" w:eastAsiaTheme="majorEastAsia" w:hAnsi="Ink Free" w:cstheme="majorBidi"/>
@@ -160,6 +161,7 @@
                 </w:rPr>
                 <w:t>Testify</w:t>
               </w:r>
+              <w:proofErr w:type="spellEnd"/>
             </w:p>
           </w:sdtContent>
         </w:sdt>
@@ -224,7 +226,21 @@
             <w:rPr>
               <w:rFonts w:eastAsia="Times New Roman"/>
             </w:rPr>
-            <w:t>Ojeda Valeria – Sly Eduardo</w:t>
+            <w:t xml:space="preserve">Ojeda Valeria – </w:t>
+          </w:r>
+          <w:proofErr w:type="spellStart"/>
+          <w:r>
+            <w:rPr>
+              <w:rFonts w:eastAsia="Times New Roman"/>
+            </w:rPr>
+            <w:t>Sly</w:t>
+          </w:r>
+          <w:proofErr w:type="spellEnd"/>
+          <w:r>
+            <w:rPr>
+              <w:rFonts w:eastAsia="Times New Roman"/>
+            </w:rPr>
+            <w:t xml:space="preserve"> Eduardo</w:t>
           </w:r>
         </w:p>
         <w:p>
@@ -235,11 +251,19 @@
               <w:rFonts w:eastAsia="Times New Roman"/>
             </w:rPr>
           </w:pPr>
+          <w:proofErr w:type="spellStart"/>
           <w:r>
             <w:rPr>
               <w:rFonts w:eastAsia="Times New Roman"/>
             </w:rPr>
-            <w:t>Levipichun Emilio</w:t>
+            <w:t>Levipichun</w:t>
+          </w:r>
+          <w:proofErr w:type="spellEnd"/>
+          <w:r>
+            <w:rPr>
+              <w:rFonts w:eastAsia="Times New Roman"/>
+            </w:rPr>
+            <w:t xml:space="preserve"> Emilio</w:t>
           </w:r>
           <w:r>
             <w:rPr>
@@ -497,7 +521,7 @@
           <w:r>
             <w:fldChar w:fldCharType="separate"/>
           </w:r>
-          <w:hyperlink w:anchor="_Toc179194543" w:history="1">
+          <w:hyperlink w:anchor="_Toc179272838" w:history="1">
             <w:r>
               <w:rPr>
                 <w:rStyle w:val="Hipervnculo"/>
@@ -524,7 +548,7 @@
                 <w:noProof/>
                 <w:webHidden/>
               </w:rPr>
-              <w:instrText xml:space="preserve"> PAGEREF _Toc179194543 \h </w:instrText>
+              <w:instrText xml:space="preserve"> PAGEREF _Toc179272838 \h </w:instrText>
             </w:r>
             <w:r>
               <w:rPr>
@@ -568,7 +592,7 @@
               <w:lang w:val="en-US"/>
             </w:rPr>
           </w:pPr>
-          <w:hyperlink w:anchor="_Toc179194544" w:history="1">
+          <w:hyperlink w:anchor="_Toc179272839" w:history="1">
             <w:r>
               <w:rPr>
                 <w:rStyle w:val="Hipervnculo"/>
@@ -595,7 +619,7 @@
                 <w:noProof/>
                 <w:webHidden/>
               </w:rPr>
-              <w:instrText xml:space="preserve"> PAGEREF _Toc179194544 \h </w:instrText>
+              <w:instrText xml:space="preserve"> PAGEREF _Toc179272839 \h </w:instrText>
             </w:r>
             <w:r>
               <w:rPr>
@@ -639,7 +663,7 @@
               <w:lang w:val="en-US"/>
             </w:rPr>
           </w:pPr>
-          <w:hyperlink w:anchor="_Toc179194545" w:history="1">
+          <w:hyperlink w:anchor="_Toc179272840" w:history="1">
             <w:r>
               <w:rPr>
                 <w:rStyle w:val="Hipervnculo"/>
@@ -666,7 +690,7 @@
                 <w:noProof/>
                 <w:webHidden/>
               </w:rPr>
-              <w:instrText xml:space="preserve"> PAGEREF _Toc179194545 \h </w:instrText>
+              <w:instrText xml:space="preserve"> PAGEREF _Toc179272840 \h </w:instrText>
             </w:r>
             <w:r>
               <w:rPr>
@@ -710,7 +734,7 @@
               <w:lang w:val="en-US"/>
             </w:rPr>
           </w:pPr>
-          <w:hyperlink w:anchor="_Toc179194546" w:history="1">
+          <w:hyperlink w:anchor="_Toc179272841" w:history="1">
             <w:r>
               <w:rPr>
                 <w:rStyle w:val="Hipervnculo"/>
@@ -737,7 +761,7 @@
                 <w:noProof/>
                 <w:webHidden/>
               </w:rPr>
-              <w:instrText xml:space="preserve"> PAGEREF _Toc179194546 \h </w:instrText>
+              <w:instrText xml:space="preserve"> PAGEREF _Toc179272841 \h </w:instrText>
             </w:r>
             <w:r>
               <w:rPr>
@@ -781,7 +805,7 @@
               <w:lang w:val="en-US"/>
             </w:rPr>
           </w:pPr>
-          <w:hyperlink w:anchor="_Toc179194547" w:history="1">
+          <w:hyperlink w:anchor="_Toc179272842" w:history="1">
             <w:r>
               <w:rPr>
                 <w:rStyle w:val="Hipervnculo"/>
@@ -808,7 +832,7 @@
                 <w:noProof/>
                 <w:webHidden/>
               </w:rPr>
-              <w:instrText xml:space="preserve"> PAGEREF _Toc179194547 \h </w:instrText>
+              <w:instrText xml:space="preserve"> PAGEREF _Toc179272842 \h </w:instrText>
             </w:r>
             <w:r>
               <w:rPr>
@@ -852,7 +876,7 @@
               <w:lang w:val="en-US"/>
             </w:rPr>
           </w:pPr>
-          <w:hyperlink w:anchor="_Toc179194548" w:history="1">
+          <w:hyperlink w:anchor="_Toc179272843" w:history="1">
             <w:r>
               <w:rPr>
                 <w:rStyle w:val="Hipervnculo"/>
@@ -879,7 +903,7 @@
                 <w:noProof/>
                 <w:webHidden/>
               </w:rPr>
-              <w:instrText xml:space="preserve"> PAGEREF _Toc179194548 \h </w:instrText>
+              <w:instrText xml:space="preserve"> PAGEREF _Toc179272843 \h </w:instrText>
             </w:r>
             <w:r>
               <w:rPr>
@@ -923,7 +947,7 @@
               <w:lang w:val="en-US"/>
             </w:rPr>
           </w:pPr>
-          <w:hyperlink w:anchor="_Toc179194549" w:history="1">
+          <w:hyperlink w:anchor="_Toc179272844" w:history="1">
             <w:r>
               <w:rPr>
                 <w:rStyle w:val="Hipervnculo"/>
@@ -950,7 +974,7 @@
                 <w:noProof/>
                 <w:webHidden/>
               </w:rPr>
-              <w:instrText xml:space="preserve"> PAGEREF _Toc179194549 \h </w:instrText>
+              <w:instrText xml:space="preserve"> PAGEREF _Toc179272844 \h </w:instrText>
             </w:r>
             <w:r>
               <w:rPr>
@@ -992,7 +1016,7 @@
               <w:lang w:val="en-US"/>
             </w:rPr>
           </w:pPr>
-          <w:hyperlink w:anchor="_Toc179194550" w:history="1">
+          <w:hyperlink w:anchor="_Toc179272845" w:history="1">
             <w:r>
               <w:rPr>
                 <w:rStyle w:val="Hipervnculo"/>
@@ -1019,7 +1043,7 @@
                 <w:noProof/>
                 <w:webHidden/>
               </w:rPr>
-              <w:instrText xml:space="preserve"> PAGEREF _Toc179194550 \h </w:instrText>
+              <w:instrText xml:space="preserve"> PAGEREF _Toc179272845 \h </w:instrText>
             </w:r>
             <w:r>
               <w:rPr>
@@ -1061,7 +1085,7 @@
               <w:lang w:val="en-US"/>
             </w:rPr>
           </w:pPr>
-          <w:hyperlink w:anchor="_Toc179194551" w:history="1">
+          <w:hyperlink w:anchor="_Toc179272846" w:history="1">
             <w:r>
               <w:rPr>
                 <w:rStyle w:val="Hipervnculo"/>
@@ -1088,7 +1112,7 @@
                 <w:noProof/>
                 <w:webHidden/>
               </w:rPr>
-              <w:instrText xml:space="preserve"> PAGEREF _Toc179194551 \h </w:instrText>
+              <w:instrText xml:space="preserve"> PAGEREF _Toc179272846 \h </w:instrText>
             </w:r>
             <w:r>
               <w:rPr>
@@ -1130,7 +1154,7 @@
               <w:lang w:val="en-US"/>
             </w:rPr>
           </w:pPr>
-          <w:hyperlink w:anchor="_Toc179194552" w:history="1">
+          <w:hyperlink w:anchor="_Toc179272847" w:history="1">
             <w:r>
               <w:rPr>
                 <w:rStyle w:val="Hipervnculo"/>
@@ -1157,7 +1181,7 @@
                 <w:noProof/>
                 <w:webHidden/>
               </w:rPr>
-              <w:instrText xml:space="preserve"> PAGEREF _Toc179194552 \h </w:instrText>
+              <w:instrText xml:space="preserve"> PAGEREF _Toc179272847 \h </w:instrText>
             </w:r>
             <w:r>
               <w:rPr>
@@ -1199,7 +1223,7 @@
               <w:lang w:val="en-US"/>
             </w:rPr>
           </w:pPr>
-          <w:hyperlink w:anchor="_Toc179194553" w:history="1">
+          <w:hyperlink w:anchor="_Toc179272848" w:history="1">
             <w:r>
               <w:rPr>
                 <w:rStyle w:val="Hipervnculo"/>
@@ -1226,7 +1250,7 @@
                 <w:noProof/>
                 <w:webHidden/>
               </w:rPr>
-              <w:instrText xml:space="preserve"> PAGEREF _Toc179194553 \h </w:instrText>
+              <w:instrText xml:space="preserve"> PAGEREF _Toc179272848 \h </w:instrText>
             </w:r>
             <w:r>
               <w:rPr>
@@ -1268,7 +1292,7 @@
               <w:lang w:val="en-US"/>
             </w:rPr>
           </w:pPr>
-          <w:hyperlink w:anchor="_Toc179194554" w:history="1">
+          <w:hyperlink w:anchor="_Toc179272849" w:history="1">
             <w:r>
               <w:rPr>
                 <w:rStyle w:val="Hipervnculo"/>
@@ -1295,7 +1319,7 @@
                 <w:noProof/>
                 <w:webHidden/>
               </w:rPr>
-              <w:instrText xml:space="preserve"> PAGEREF _Toc179194554 \h </w:instrText>
+              <w:instrText xml:space="preserve"> PAGEREF _Toc179272849 \h </w:instrText>
             </w:r>
             <w:r>
               <w:rPr>
@@ -1337,7 +1361,7 @@
               <w:lang w:val="en-US"/>
             </w:rPr>
           </w:pPr>
-          <w:hyperlink w:anchor="_Toc179194555" w:history="1">
+          <w:hyperlink w:anchor="_Toc179272850" w:history="1">
             <w:r>
               <w:rPr>
                 <w:rStyle w:val="Hipervnculo"/>
@@ -1364,7 +1388,7 @@
                 <w:noProof/>
                 <w:webHidden/>
               </w:rPr>
-              <w:instrText xml:space="preserve"> PAGEREF _Toc179194555 \h </w:instrText>
+              <w:instrText xml:space="preserve"> PAGEREF _Toc179272850 \h </w:instrText>
             </w:r>
             <w:r>
               <w:rPr>
@@ -1406,7 +1430,7 @@
               <w:lang w:val="en-US"/>
             </w:rPr>
           </w:pPr>
-          <w:hyperlink w:anchor="_Toc179194556" w:history="1">
+          <w:hyperlink w:anchor="_Toc179272851" w:history="1">
             <w:r>
               <w:rPr>
                 <w:rStyle w:val="Hipervnculo"/>
@@ -1433,7 +1457,7 @@
                 <w:noProof/>
                 <w:webHidden/>
               </w:rPr>
-              <w:instrText xml:space="preserve"> PAGEREF _Toc179194556 \h </w:instrText>
+              <w:instrText xml:space="preserve"> PAGEREF _Toc179272851 \h </w:instrText>
             </w:r>
             <w:r>
               <w:rPr>
@@ -1475,7 +1499,7 @@
               <w:lang w:val="en-US"/>
             </w:rPr>
           </w:pPr>
-          <w:hyperlink w:anchor="_Toc179194557" w:history="1">
+          <w:hyperlink w:anchor="_Toc179272852" w:history="1">
             <w:r>
               <w:rPr>
                 <w:rStyle w:val="Hipervnculo"/>
@@ -1502,7 +1526,7 @@
                 <w:noProof/>
                 <w:webHidden/>
               </w:rPr>
-              <w:instrText xml:space="preserve"> PAGEREF _Toc179194557 \h </w:instrText>
+              <w:instrText xml:space="preserve"> PAGEREF _Toc179272852 \h </w:instrText>
             </w:r>
             <w:r>
               <w:rPr>
@@ -1546,7 +1570,7 @@
               <w:lang w:val="en-US"/>
             </w:rPr>
           </w:pPr>
-          <w:hyperlink w:anchor="_Toc179194558" w:history="1">
+          <w:hyperlink w:anchor="_Toc179272853" w:history="1">
             <w:r>
               <w:rPr>
                 <w:rStyle w:val="Hipervnculo"/>
@@ -1573,7 +1597,7 @@
                 <w:noProof/>
                 <w:webHidden/>
               </w:rPr>
-              <w:instrText xml:space="preserve"> PAGEREF _Toc179194558 \h </w:instrText>
+              <w:instrText xml:space="preserve"> PAGEREF _Toc179272853 \h </w:instrText>
             </w:r>
             <w:r>
               <w:rPr>
@@ -1615,7 +1639,7 @@
               <w:lang w:val="en-US"/>
             </w:rPr>
           </w:pPr>
-          <w:hyperlink w:anchor="_Toc179194559" w:history="1">
+          <w:hyperlink w:anchor="_Toc179272854" w:history="1">
             <w:r>
               <w:rPr>
                 <w:rStyle w:val="Hipervnculo"/>
@@ -1642,7 +1666,7 @@
                 <w:noProof/>
                 <w:webHidden/>
               </w:rPr>
-              <w:instrText xml:space="preserve"> PAGEREF _Toc179194559 \h </w:instrText>
+              <w:instrText xml:space="preserve"> PAGEREF _Toc179272854 \h </w:instrText>
             </w:r>
             <w:r>
               <w:rPr>
@@ -1686,7 +1710,7 @@
               <w:lang w:val="en-US"/>
             </w:rPr>
           </w:pPr>
-          <w:hyperlink w:anchor="_Toc179194560" w:history="1">
+          <w:hyperlink w:anchor="_Toc179272855" w:history="1">
             <w:r>
               <w:rPr>
                 <w:rStyle w:val="Hipervnculo"/>
@@ -1713,7 +1737,7 @@
                 <w:noProof/>
                 <w:webHidden/>
               </w:rPr>
-              <w:instrText xml:space="preserve"> PAGEREF _Toc179194560 \h </w:instrText>
+              <w:instrText xml:space="preserve"> PAGEREF _Toc179272855 \h </w:instrText>
             </w:r>
             <w:r>
               <w:rPr>
@@ -1757,7 +1781,7 @@
               <w:lang w:val="en-US"/>
             </w:rPr>
           </w:pPr>
-          <w:hyperlink w:anchor="_Toc179194561" w:history="1">
+          <w:hyperlink w:anchor="_Toc179272856" w:history="1">
             <w:r>
               <w:rPr>
                 <w:rStyle w:val="Hipervnculo"/>
@@ -1784,7 +1808,7 @@
                 <w:noProof/>
                 <w:webHidden/>
               </w:rPr>
-              <w:instrText xml:space="preserve"> PAGEREF _Toc179194561 \h </w:instrText>
+              <w:instrText xml:space="preserve"> PAGEREF _Toc179272856 \h </w:instrText>
             </w:r>
             <w:r>
               <w:rPr>
@@ -1826,7 +1850,7 @@
               <w:lang w:val="en-US"/>
             </w:rPr>
           </w:pPr>
-          <w:hyperlink w:anchor="_Toc179194562" w:history="1">
+          <w:hyperlink w:anchor="_Toc179272857" w:history="1">
             <w:r>
               <w:rPr>
                 <w:rStyle w:val="Hipervnculo"/>
@@ -1853,7 +1877,7 @@
                 <w:noProof/>
                 <w:webHidden/>
               </w:rPr>
-              <w:instrText xml:space="preserve"> PAGEREF _Toc179194562 \h </w:instrText>
+              <w:instrText xml:space="preserve"> PAGEREF _Toc179272857 \h </w:instrText>
             </w:r>
             <w:r>
               <w:rPr>
@@ -1895,7 +1919,7 @@
               <w:lang w:val="en-US"/>
             </w:rPr>
           </w:pPr>
-          <w:hyperlink w:anchor="_Toc179194563" w:history="1">
+          <w:hyperlink w:anchor="_Toc179272858" w:history="1">
             <w:r>
               <w:rPr>
                 <w:rStyle w:val="Hipervnculo"/>
@@ -1922,7 +1946,7 @@
                 <w:noProof/>
                 <w:webHidden/>
               </w:rPr>
-              <w:instrText xml:space="preserve"> PAGEREF _Toc179194563 \h </w:instrText>
+              <w:instrText xml:space="preserve"> PAGEREF _Toc179272858 \h </w:instrText>
             </w:r>
             <w:r>
               <w:rPr>
@@ -1964,7 +1988,7 @@
               <w:lang w:val="en-US"/>
             </w:rPr>
           </w:pPr>
-          <w:hyperlink w:anchor="_Toc179194564" w:history="1">
+          <w:hyperlink w:anchor="_Toc179272859" w:history="1">
             <w:r>
               <w:rPr>
                 <w:rStyle w:val="Hipervnculo"/>
@@ -1991,7 +2015,7 @@
                 <w:noProof/>
                 <w:webHidden/>
               </w:rPr>
-              <w:instrText xml:space="preserve"> PAGEREF _Toc179194564 \h </w:instrText>
+              <w:instrText xml:space="preserve"> PAGEREF _Toc179272859 \h </w:instrText>
             </w:r>
             <w:r>
               <w:rPr>
@@ -2033,7 +2057,7 @@
               <w:lang w:val="en-US"/>
             </w:rPr>
           </w:pPr>
-          <w:hyperlink w:anchor="_Toc179194565" w:history="1">
+          <w:hyperlink w:anchor="_Toc179272860" w:history="1">
             <w:r>
               <w:rPr>
                 <w:rStyle w:val="Hipervnculo"/>
@@ -2060,7 +2084,7 @@
                 <w:noProof/>
                 <w:webHidden/>
               </w:rPr>
-              <w:instrText xml:space="preserve"> PAGEREF _Toc179194565 \h </w:instrText>
+              <w:instrText xml:space="preserve"> PAGEREF _Toc179272860 \h </w:instrText>
             </w:r>
             <w:r>
               <w:rPr>
@@ -2102,7 +2126,7 @@
               <w:lang w:val="en-US"/>
             </w:rPr>
           </w:pPr>
-          <w:hyperlink w:anchor="_Toc179194566" w:history="1">
+          <w:hyperlink w:anchor="_Toc179272861" w:history="1">
             <w:r>
               <w:rPr>
                 <w:rStyle w:val="Hipervnculo"/>
@@ -2129,7 +2153,7 @@
                 <w:noProof/>
                 <w:webHidden/>
               </w:rPr>
-              <w:instrText xml:space="preserve"> PAGEREF _Toc179194566 \h </w:instrText>
+              <w:instrText xml:space="preserve"> PAGEREF _Toc179272861 \h </w:instrText>
             </w:r>
             <w:r>
               <w:rPr>
@@ -2171,7 +2195,7 @@
               <w:lang w:val="en-US"/>
             </w:rPr>
           </w:pPr>
-          <w:hyperlink w:anchor="_Toc179194567" w:history="1">
+          <w:hyperlink w:anchor="_Toc179272862" w:history="1">
             <w:r>
               <w:rPr>
                 <w:rStyle w:val="Hipervnculo"/>
@@ -2198,7 +2222,7 @@
                 <w:noProof/>
                 <w:webHidden/>
               </w:rPr>
-              <w:instrText xml:space="preserve"> PAGEREF _Toc179194567 \h </w:instrText>
+              <w:instrText xml:space="preserve"> PAGEREF _Toc179272862 \h </w:instrText>
             </w:r>
             <w:r>
               <w:rPr>
@@ -2240,7 +2264,7 @@
               <w:lang w:val="en-US"/>
             </w:rPr>
           </w:pPr>
-          <w:hyperlink w:anchor="_Toc179194568" w:history="1">
+          <w:hyperlink w:anchor="_Toc179272863" w:history="1">
             <w:r>
               <w:rPr>
                 <w:rStyle w:val="Hipervnculo"/>
@@ -2267,7 +2291,7 @@
                 <w:noProof/>
                 <w:webHidden/>
               </w:rPr>
-              <w:instrText xml:space="preserve"> PAGEREF _Toc179194568 \h </w:instrText>
+              <w:instrText xml:space="preserve"> PAGEREF _Toc179272863 \h </w:instrText>
             </w:r>
             <w:r>
               <w:rPr>
@@ -2309,7 +2333,7 @@
               <w:lang w:val="en-US"/>
             </w:rPr>
           </w:pPr>
-          <w:hyperlink w:anchor="_Toc179194569" w:history="1">
+          <w:hyperlink w:anchor="_Toc179272864" w:history="1">
             <w:r>
               <w:rPr>
                 <w:rStyle w:val="Hipervnculo"/>
@@ -2336,7 +2360,7 @@
                 <w:noProof/>
                 <w:webHidden/>
               </w:rPr>
-              <w:instrText xml:space="preserve"> PAGEREF _Toc179194569 \h </w:instrText>
+              <w:instrText xml:space="preserve"> PAGEREF _Toc179272864 \h </w:instrText>
             </w:r>
             <w:r>
               <w:rPr>
@@ -2380,7 +2404,7 @@
               <w:lang w:val="en-US"/>
             </w:rPr>
           </w:pPr>
-          <w:hyperlink w:anchor="_Toc179194570" w:history="1">
+          <w:hyperlink w:anchor="_Toc179272865" w:history="1">
             <w:r>
               <w:rPr>
                 <w:rStyle w:val="Hipervnculo"/>
@@ -2407,7 +2431,7 @@
                 <w:noProof/>
                 <w:webHidden/>
               </w:rPr>
-              <w:instrText xml:space="preserve"> PAGEREF _Toc179194570 \h </w:instrText>
+              <w:instrText xml:space="preserve"> PAGEREF _Toc179272865 \h </w:instrText>
             </w:r>
             <w:r>
               <w:rPr>
@@ -2451,7 +2475,7 @@
               <w:lang w:val="en-US"/>
             </w:rPr>
           </w:pPr>
-          <w:hyperlink w:anchor="_Toc179194571" w:history="1">
+          <w:hyperlink w:anchor="_Toc179272866" w:history="1">
             <w:r>
               <w:rPr>
                 <w:rStyle w:val="Hipervnculo"/>
@@ -2478,7 +2502,7 @@
                 <w:noProof/>
                 <w:webHidden/>
               </w:rPr>
-              <w:instrText xml:space="preserve"> PAGEREF _Toc179194571 \h </w:instrText>
+              <w:instrText xml:space="preserve"> PAGEREF _Toc179272866 \h </w:instrText>
             </w:r>
             <w:r>
               <w:rPr>
@@ -2522,7 +2546,7 @@
               <w:lang w:val="en-US"/>
             </w:rPr>
           </w:pPr>
-          <w:hyperlink w:anchor="_Toc179194572" w:history="1">
+          <w:hyperlink w:anchor="_Toc179272867" w:history="1">
             <w:r>
               <w:rPr>
                 <w:rStyle w:val="Hipervnculo"/>
@@ -2549,7 +2573,7 @@
                 <w:noProof/>
                 <w:webHidden/>
               </w:rPr>
-              <w:instrText xml:space="preserve"> PAGEREF _Toc179194572 \h </w:instrText>
+              <w:instrText xml:space="preserve"> PAGEREF _Toc179272867 \h </w:instrText>
             </w:r>
             <w:r>
               <w:rPr>
@@ -2593,7 +2617,7 @@
               <w:lang w:val="en-US"/>
             </w:rPr>
           </w:pPr>
-          <w:hyperlink w:anchor="_Toc179194573" w:history="1">
+          <w:hyperlink w:anchor="_Toc179272868" w:history="1">
             <w:r>
               <w:rPr>
                 <w:rStyle w:val="Hipervnculo"/>
@@ -2620,7 +2644,7 @@
                 <w:noProof/>
                 <w:webHidden/>
               </w:rPr>
-              <w:instrText xml:space="preserve"> PAGEREF _Toc179194573 \h </w:instrText>
+              <w:instrText xml:space="preserve"> PAGEREF _Toc179272868 \h </w:instrText>
             </w:r>
             <w:r>
               <w:rPr>
@@ -2664,7 +2688,7 @@
               <w:lang w:val="en-US"/>
             </w:rPr>
           </w:pPr>
-          <w:hyperlink w:anchor="_Toc179194574" w:history="1">
+          <w:hyperlink w:anchor="_Toc179272869" w:history="1">
             <w:r>
               <w:rPr>
                 <w:rStyle w:val="Hipervnculo"/>
@@ -2691,7 +2715,7 @@
                 <w:noProof/>
                 <w:webHidden/>
               </w:rPr>
-              <w:instrText xml:space="preserve"> PAGEREF _Toc179194574 \h </w:instrText>
+              <w:instrText xml:space="preserve"> PAGEREF _Toc179272869 \h </w:instrText>
             </w:r>
             <w:r>
               <w:rPr>
@@ -2735,7 +2759,7 @@
               <w:lang w:val="en-US"/>
             </w:rPr>
           </w:pPr>
-          <w:hyperlink w:anchor="_Toc179194575" w:history="1">
+          <w:hyperlink w:anchor="_Toc179272870" w:history="1">
             <w:r>
               <w:rPr>
                 <w:rStyle w:val="Hipervnculo"/>
@@ -2762,7 +2786,7 @@
                 <w:noProof/>
                 <w:webHidden/>
               </w:rPr>
-              <w:instrText xml:space="preserve"> PAGEREF _Toc179194575 \h </w:instrText>
+              <w:instrText xml:space="preserve"> PAGEREF _Toc179272870 \h </w:instrText>
             </w:r>
             <w:r>
               <w:rPr>
@@ -2806,7 +2830,7 @@
               <w:lang w:val="en-US"/>
             </w:rPr>
           </w:pPr>
-          <w:hyperlink w:anchor="_Toc179194576" w:history="1">
+          <w:hyperlink w:anchor="_Toc179272871" w:history="1">
             <w:r>
               <w:rPr>
                 <w:rStyle w:val="Hipervnculo"/>
@@ -2833,7 +2857,7 @@
                 <w:noProof/>
                 <w:webHidden/>
               </w:rPr>
-              <w:instrText xml:space="preserve"> PAGEREF _Toc179194576 \h </w:instrText>
+              <w:instrText xml:space="preserve"> PAGEREF _Toc179272871 \h </w:instrText>
             </w:r>
             <w:r>
               <w:rPr>
@@ -2877,7 +2901,7 @@
               <w:lang w:val="en-US"/>
             </w:rPr>
           </w:pPr>
-          <w:hyperlink w:anchor="_Toc179194577" w:history="1">
+          <w:hyperlink w:anchor="_Toc179272872" w:history="1">
             <w:r>
               <w:rPr>
                 <w:rStyle w:val="Hipervnculo"/>
@@ -2904,7 +2928,7 @@
                 <w:noProof/>
                 <w:webHidden/>
               </w:rPr>
-              <w:instrText xml:space="preserve"> PAGEREF _Toc179194577 \h </w:instrText>
+              <w:instrText xml:space="preserve"> PAGEREF _Toc179272872 \h </w:instrText>
             </w:r>
             <w:r>
               <w:rPr>
@@ -2946,7 +2970,7 @@
               <w:lang w:val="en-US"/>
             </w:rPr>
           </w:pPr>
-          <w:hyperlink w:anchor="_Toc179194578" w:history="1">
+          <w:hyperlink w:anchor="_Toc179272873" w:history="1">
             <w:r>
               <w:rPr>
                 <w:rStyle w:val="Hipervnculo"/>
@@ -2973,7 +2997,7 @@
                 <w:noProof/>
                 <w:webHidden/>
               </w:rPr>
-              <w:instrText xml:space="preserve"> PAGEREF _Toc179194578 \h </w:instrText>
+              <w:instrText xml:space="preserve"> PAGEREF _Toc179272873 \h </w:instrText>
             </w:r>
             <w:r>
               <w:rPr>
@@ -3017,7 +3041,7 @@
               <w:lang w:val="en-US"/>
             </w:rPr>
           </w:pPr>
-          <w:hyperlink w:anchor="_Toc179194579" w:history="1">
+          <w:hyperlink w:anchor="_Toc179272874" w:history="1">
             <w:r>
               <w:rPr>
                 <w:rStyle w:val="Hipervnculo"/>
@@ -3044,7 +3068,7 @@
                 <w:noProof/>
                 <w:webHidden/>
               </w:rPr>
-              <w:instrText xml:space="preserve"> PAGEREF _Toc179194579 \h </w:instrText>
+              <w:instrText xml:space="preserve"> PAGEREF _Toc179272874 \h </w:instrText>
             </w:r>
             <w:r>
               <w:rPr>
@@ -3088,7 +3112,7 @@
               <w:lang w:val="en-US"/>
             </w:rPr>
           </w:pPr>
-          <w:hyperlink w:anchor="_Toc179194580" w:history="1">
+          <w:hyperlink w:anchor="_Toc179272875" w:history="1">
             <w:r>
               <w:rPr>
                 <w:rStyle w:val="Hipervnculo"/>
@@ -3115,7 +3139,7 @@
                 <w:noProof/>
                 <w:webHidden/>
               </w:rPr>
-              <w:instrText xml:space="preserve"> PAGEREF _Toc179194580 \h </w:instrText>
+              <w:instrText xml:space="preserve"> PAGEREF _Toc179272875 \h </w:instrText>
             </w:r>
             <w:r>
               <w:rPr>
@@ -3159,7 +3183,7 @@
               <w:lang w:val="en-US"/>
             </w:rPr>
           </w:pPr>
-          <w:hyperlink w:anchor="_Toc179194581" w:history="1">
+          <w:hyperlink w:anchor="_Toc179272876" w:history="1">
             <w:r>
               <w:rPr>
                 <w:rStyle w:val="Hipervnculo"/>
@@ -3186,7 +3210,7 @@
                 <w:noProof/>
                 <w:webHidden/>
               </w:rPr>
-              <w:instrText xml:space="preserve"> PAGEREF _Toc179194581 \h </w:instrText>
+              <w:instrText xml:space="preserve"> PAGEREF _Toc179272876 \h </w:instrText>
             </w:r>
             <w:r>
               <w:rPr>
@@ -3230,7 +3254,7 @@
               <w:lang w:val="en-US"/>
             </w:rPr>
           </w:pPr>
-          <w:hyperlink w:anchor="_Toc179194582" w:history="1">
+          <w:hyperlink w:anchor="_Toc179272877" w:history="1">
             <w:r>
               <w:rPr>
                 <w:rStyle w:val="Hipervnculo"/>
@@ -3257,7 +3281,7 @@
                 <w:noProof/>
                 <w:webHidden/>
               </w:rPr>
-              <w:instrText xml:space="preserve"> PAGEREF _Toc179194582 \h </w:instrText>
+              <w:instrText xml:space="preserve"> PAGEREF _Toc179272877 \h </w:instrText>
             </w:r>
             <w:r>
               <w:rPr>
@@ -3301,7 +3325,7 @@
               <w:lang w:val="en-US"/>
             </w:rPr>
           </w:pPr>
-          <w:hyperlink w:anchor="_Toc179194583" w:history="1">
+          <w:hyperlink w:anchor="_Toc179272878" w:history="1">
             <w:r>
               <w:rPr>
                 <w:rStyle w:val="Hipervnculo"/>
@@ -3328,7 +3352,7 @@
                 <w:noProof/>
                 <w:webHidden/>
               </w:rPr>
-              <w:instrText xml:space="preserve"> PAGEREF _Toc179194583 \h </w:instrText>
+              <w:instrText xml:space="preserve"> PAGEREF _Toc179272878 \h </w:instrText>
             </w:r>
             <w:r>
               <w:rPr>
@@ -3372,7 +3396,7 @@
               <w:lang w:val="en-US"/>
             </w:rPr>
           </w:pPr>
-          <w:hyperlink w:anchor="_Toc179194584" w:history="1">
+          <w:hyperlink w:anchor="_Toc179272879" w:history="1">
             <w:r>
               <w:rPr>
                 <w:rStyle w:val="Hipervnculo"/>
@@ -3399,7 +3423,7 @@
                 <w:noProof/>
                 <w:webHidden/>
               </w:rPr>
-              <w:instrText xml:space="preserve"> PAGEREF _Toc179194584 \h </w:instrText>
+              <w:instrText xml:space="preserve"> PAGEREF _Toc179272879 \h </w:instrText>
             </w:r>
             <w:r>
               <w:rPr>
@@ -3419,7 +3443,7 @@
                 <w:noProof/>
                 <w:webHidden/>
               </w:rPr>
-              <w:t>19</w:t>
+              <w:t>20</w:t>
             </w:r>
             <w:r>
               <w:rPr>
@@ -3443,7 +3467,7 @@
               <w:lang w:val="en-US"/>
             </w:rPr>
           </w:pPr>
-          <w:hyperlink w:anchor="_Toc179194585" w:history="1">
+          <w:hyperlink w:anchor="_Toc179272880" w:history="1">
             <w:r>
               <w:rPr>
                 <w:rStyle w:val="Hipervnculo"/>
@@ -3470,7 +3494,7 @@
                 <w:noProof/>
                 <w:webHidden/>
               </w:rPr>
-              <w:instrText xml:space="preserve"> PAGEREF _Toc179194585 \h </w:instrText>
+              <w:instrText xml:space="preserve"> PAGEREF _Toc179272880 \h </w:instrText>
             </w:r>
             <w:r>
               <w:rPr>
@@ -3490,7 +3514,7 @@
                 <w:noProof/>
                 <w:webHidden/>
               </w:rPr>
-              <w:t>19</w:t>
+              <w:t>20</w:t>
             </w:r>
             <w:r>
               <w:rPr>
@@ -3514,7 +3538,7 @@
               <w:lang w:val="en-US"/>
             </w:rPr>
           </w:pPr>
-          <w:hyperlink w:anchor="_Toc179194586" w:history="1">
+          <w:hyperlink w:anchor="_Toc179272881" w:history="1">
             <w:r>
               <w:rPr>
                 <w:rStyle w:val="Hipervnculo"/>
@@ -3541,7 +3565,7 @@
                 <w:noProof/>
                 <w:webHidden/>
               </w:rPr>
-              <w:instrText xml:space="preserve"> PAGEREF _Toc179194586 \h </w:instrText>
+              <w:instrText xml:space="preserve"> PAGEREF _Toc179272881 \h </w:instrText>
             </w:r>
             <w:r>
               <w:rPr>
@@ -3585,7 +3609,7 @@
               <w:lang w:val="en-US"/>
             </w:rPr>
           </w:pPr>
-          <w:hyperlink w:anchor="_Toc179194587" w:history="1">
+          <w:hyperlink w:anchor="_Toc179272882" w:history="1">
             <w:r>
               <w:rPr>
                 <w:rStyle w:val="Hipervnculo"/>
@@ -3612,7 +3636,7 @@
                 <w:noProof/>
                 <w:webHidden/>
               </w:rPr>
-              <w:instrText xml:space="preserve"> PAGEREF _Toc179194587 \h </w:instrText>
+              <w:instrText xml:space="preserve"> PAGEREF _Toc179272882 \h </w:instrText>
             </w:r>
             <w:r>
               <w:rPr>
@@ -3656,7 +3680,7 @@
               <w:lang w:val="en-US"/>
             </w:rPr>
           </w:pPr>
-          <w:hyperlink w:anchor="_Toc179194588" w:history="1">
+          <w:hyperlink w:anchor="_Toc179272883" w:history="1">
             <w:r>
               <w:rPr>
                 <w:rStyle w:val="Hipervnculo"/>
@@ -3683,7 +3707,7 @@
                 <w:noProof/>
                 <w:webHidden/>
               </w:rPr>
-              <w:instrText xml:space="preserve"> PAGEREF _Toc179194588 \h </w:instrText>
+              <w:instrText xml:space="preserve"> PAGEREF _Toc179272883 \h </w:instrText>
             </w:r>
             <w:r>
               <w:rPr>
@@ -3703,7 +3727,7 @@
                 <w:noProof/>
                 <w:webHidden/>
               </w:rPr>
-              <w:t>20</w:t>
+              <w:t>21</w:t>
             </w:r>
             <w:r>
               <w:rPr>
@@ -3727,7 +3751,7 @@
               <w:lang w:val="en-US"/>
             </w:rPr>
           </w:pPr>
-          <w:hyperlink w:anchor="_Toc179194589" w:history="1">
+          <w:hyperlink w:anchor="_Toc179272884" w:history="1">
             <w:r>
               <w:rPr>
                 <w:rStyle w:val="Hipervnculo"/>
@@ -3754,7 +3778,7 @@
                 <w:noProof/>
                 <w:webHidden/>
               </w:rPr>
-              <w:instrText xml:space="preserve"> PAGEREF _Toc179194589 \h </w:instrText>
+              <w:instrText xml:space="preserve"> PAGEREF _Toc179272884 \h </w:instrText>
             </w:r>
             <w:r>
               <w:rPr>
@@ -3774,7 +3798,7 @@
                 <w:noProof/>
                 <w:webHidden/>
               </w:rPr>
-              <w:t>20</w:t>
+              <w:t>21</w:t>
             </w:r>
             <w:r>
               <w:rPr>
@@ -3798,7 +3822,7 @@
               <w:lang w:val="en-US"/>
             </w:rPr>
           </w:pPr>
-          <w:hyperlink w:anchor="_Toc179194590" w:history="1">
+          <w:hyperlink w:anchor="_Toc179272885" w:history="1">
             <w:r>
               <w:rPr>
                 <w:rStyle w:val="Hipervnculo"/>
@@ -3825,7 +3849,7 @@
                 <w:noProof/>
                 <w:webHidden/>
               </w:rPr>
-              <w:instrText xml:space="preserve"> PAGEREF _Toc179194590 \h </w:instrText>
+              <w:instrText xml:space="preserve"> PAGEREF _Toc179272885 \h </w:instrText>
             </w:r>
             <w:r>
               <w:rPr>
@@ -3869,7 +3893,7 @@
               <w:lang w:val="en-US"/>
             </w:rPr>
           </w:pPr>
-          <w:hyperlink w:anchor="_Toc179194591" w:history="1">
+          <w:hyperlink w:anchor="_Toc179272886" w:history="1">
             <w:r>
               <w:rPr>
                 <w:rStyle w:val="Hipervnculo"/>
@@ -3896,7 +3920,7 @@
                 <w:noProof/>
                 <w:webHidden/>
               </w:rPr>
-              <w:instrText xml:space="preserve"> PAGEREF _Toc179194591 \h </w:instrText>
+              <w:instrText xml:space="preserve"> PAGEREF _Toc179272886 \h </w:instrText>
             </w:r>
             <w:r>
               <w:rPr>
@@ -3916,7 +3940,7 @@
                 <w:noProof/>
                 <w:webHidden/>
               </w:rPr>
-              <w:t>21</w:t>
+              <w:t>22</w:t>
             </w:r>
             <w:r>
               <w:rPr>
@@ -3940,7 +3964,7 @@
               <w:lang w:val="en-US"/>
             </w:rPr>
           </w:pPr>
-          <w:hyperlink w:anchor="_Toc179194592" w:history="1">
+          <w:hyperlink w:anchor="_Toc179272887" w:history="1">
             <w:r>
               <w:rPr>
                 <w:rStyle w:val="Hipervnculo"/>
@@ -3967,7 +3991,7 @@
                 <w:noProof/>
                 <w:webHidden/>
               </w:rPr>
-              <w:instrText xml:space="preserve"> PAGEREF _Toc179194592 \h </w:instrText>
+              <w:instrText xml:space="preserve"> PAGEREF _Toc179272887 \h </w:instrText>
             </w:r>
             <w:r>
               <w:rPr>
@@ -4011,7 +4035,7 @@
               <w:lang w:val="en-US"/>
             </w:rPr>
           </w:pPr>
-          <w:hyperlink w:anchor="_Toc179194593" w:history="1">
+          <w:hyperlink w:anchor="_Toc179272888" w:history="1">
             <w:r>
               <w:rPr>
                 <w:rStyle w:val="Hipervnculo"/>
@@ -4038,7 +4062,7 @@
                 <w:noProof/>
                 <w:webHidden/>
               </w:rPr>
-              <w:instrText xml:space="preserve"> PAGEREF _Toc179194593 \h </w:instrText>
+              <w:instrText xml:space="preserve"> PAGEREF _Toc179272888 \h </w:instrText>
             </w:r>
             <w:r>
               <w:rPr>
@@ -4058,7 +4082,7 @@
                 <w:noProof/>
                 <w:webHidden/>
               </w:rPr>
-              <w:t>22</w:t>
+              <w:t>23</w:t>
             </w:r>
             <w:r>
               <w:rPr>
@@ -4080,7 +4104,7 @@
               <w:lang w:val="en-US"/>
             </w:rPr>
           </w:pPr>
-          <w:hyperlink w:anchor="_Toc179194594" w:history="1">
+          <w:hyperlink w:anchor="_Toc179272889" w:history="1">
             <w:r>
               <w:rPr>
                 <w:rStyle w:val="Hipervnculo"/>
@@ -4107,7 +4131,7 @@
                 <w:noProof/>
                 <w:webHidden/>
               </w:rPr>
-              <w:instrText xml:space="preserve"> PAGEREF _Toc179194594 \h </w:instrText>
+              <w:instrText xml:space="preserve"> PAGEREF _Toc179272889 \h </w:instrText>
             </w:r>
             <w:r>
               <w:rPr>
@@ -4127,7 +4151,7 @@
                 <w:noProof/>
                 <w:webHidden/>
               </w:rPr>
-              <w:t>22</w:t>
+              <w:t>23</w:t>
             </w:r>
             <w:r>
               <w:rPr>
@@ -4149,7 +4173,7 @@
               <w:lang w:val="en-US"/>
             </w:rPr>
           </w:pPr>
-          <w:hyperlink w:anchor="_Toc179194595" w:history="1">
+          <w:hyperlink w:anchor="_Toc179272890" w:history="1">
             <w:r>
               <w:rPr>
                 <w:rStyle w:val="Hipervnculo"/>
@@ -4176,7 +4200,7 @@
                 <w:noProof/>
                 <w:webHidden/>
               </w:rPr>
-              <w:instrText xml:space="preserve"> PAGEREF _Toc179194595 \h </w:instrText>
+              <w:instrText xml:space="preserve"> PAGEREF _Toc179272890 \h </w:instrText>
             </w:r>
             <w:r>
               <w:rPr>
@@ -4196,7 +4220,7 @@
                 <w:noProof/>
                 <w:webHidden/>
               </w:rPr>
-              <w:t>22</w:t>
+              <w:t>23</w:t>
             </w:r>
             <w:r>
               <w:rPr>
@@ -4218,7 +4242,7 @@
               <w:lang w:val="en-US"/>
             </w:rPr>
           </w:pPr>
-          <w:hyperlink w:anchor="_Toc179194596" w:history="1">
+          <w:hyperlink w:anchor="_Toc179272891" w:history="1">
             <w:r>
               <w:rPr>
                 <w:rStyle w:val="Hipervnculo"/>
@@ -4245,7 +4269,7 @@
                 <w:noProof/>
                 <w:webHidden/>
               </w:rPr>
-              <w:instrText xml:space="preserve"> PAGEREF _Toc179194596 \h </w:instrText>
+              <w:instrText xml:space="preserve"> PAGEREF _Toc179272891 \h </w:instrText>
             </w:r>
             <w:r>
               <w:rPr>
@@ -4287,7 +4311,7 @@
               <w:lang w:val="en-US"/>
             </w:rPr>
           </w:pPr>
-          <w:hyperlink w:anchor="_Toc179194597" w:history="1">
+          <w:hyperlink w:anchor="_Toc179272892" w:history="1">
             <w:r>
               <w:rPr>
                 <w:rStyle w:val="Hipervnculo"/>
@@ -4314,7 +4338,7 @@
                 <w:noProof/>
                 <w:webHidden/>
               </w:rPr>
-              <w:instrText xml:space="preserve"> PAGEREF _Toc179194597 \h </w:instrText>
+              <w:instrText xml:space="preserve"> PAGEREF _Toc179272892 \h </w:instrText>
             </w:r>
             <w:r>
               <w:rPr>
@@ -4358,7 +4382,7 @@
               <w:lang w:val="en-US"/>
             </w:rPr>
           </w:pPr>
-          <w:hyperlink w:anchor="_Toc179194598" w:history="1">
+          <w:hyperlink w:anchor="_Toc179272893" w:history="1">
             <w:r>
               <w:rPr>
                 <w:rStyle w:val="Hipervnculo"/>
@@ -4385,7 +4409,7 @@
                 <w:noProof/>
                 <w:webHidden/>
               </w:rPr>
-              <w:instrText xml:space="preserve"> PAGEREF _Toc179194598 \h </w:instrText>
+              <w:instrText xml:space="preserve"> PAGEREF _Toc179272893 \h </w:instrText>
             </w:r>
             <w:r>
               <w:rPr>
@@ -4405,7 +4429,7 @@
                 <w:noProof/>
                 <w:webHidden/>
               </w:rPr>
-              <w:t>23</w:t>
+              <w:t>24</w:t>
             </w:r>
             <w:r>
               <w:rPr>
@@ -4427,7 +4451,7 @@
               <w:lang w:val="en-US"/>
             </w:rPr>
           </w:pPr>
-          <w:hyperlink w:anchor="_Toc179194599" w:history="1">
+          <w:hyperlink w:anchor="_Toc179272894" w:history="1">
             <w:r>
               <w:rPr>
                 <w:rStyle w:val="Hipervnculo"/>
@@ -4454,7 +4478,7 @@
                 <w:noProof/>
                 <w:webHidden/>
               </w:rPr>
-              <w:instrText xml:space="preserve"> PAGEREF _Toc179194599 \h </w:instrText>
+              <w:instrText xml:space="preserve"> PAGEREF _Toc179272894 \h </w:instrText>
             </w:r>
             <w:r>
               <w:rPr>
@@ -4474,7 +4498,7 @@
                 <w:noProof/>
                 <w:webHidden/>
               </w:rPr>
-              <w:t>23</w:t>
+              <w:t>24</w:t>
             </w:r>
             <w:r>
               <w:rPr>
@@ -4529,7 +4553,7 @@
       <w:pPr>
         <w:pStyle w:val="PSI-Ttulo1"/>
       </w:pPr>
-      <w:bookmarkStart w:id="0" w:name="_Toc179194543"/>
+      <w:bookmarkStart w:id="0" w:name="_Toc179272838"/>
       <w:r>
         <w:t>Introducción:</w:t>
       </w:r>
@@ -4668,7 +4692,7 @@
       <w:pPr>
         <w:pStyle w:val="PSI-Ttulo1"/>
       </w:pPr>
-      <w:bookmarkStart w:id="1" w:name="_Toc179194544"/>
+      <w:bookmarkStart w:id="1" w:name="_Toc179272839"/>
       <w:r>
         <w:t>Antecedentes y propósito</w:t>
       </w:r>
@@ -4726,7 +4750,7 @@
       <w:pPr>
         <w:pStyle w:val="PSI-Ttulo1"/>
       </w:pPr>
-      <w:bookmarkStart w:id="2" w:name="_Toc179194545"/>
+      <w:bookmarkStart w:id="2" w:name="_Toc179272840"/>
       <w:r>
         <w:t>Propósito de la evaluación</w:t>
       </w:r>
@@ -4761,7 +4785,7 @@
       <w:pPr>
         <w:pStyle w:val="PSI-Ttulo2"/>
       </w:pPr>
-      <w:bookmarkStart w:id="3" w:name="_Toc179194546"/>
+      <w:bookmarkStart w:id="3" w:name="_Toc179272841"/>
       <w:r>
         <w:t>Objetivos</w:t>
       </w:r>
@@ -4946,7 +4970,7 @@
       <w:pPr>
         <w:pStyle w:val="PSI-Ttulo2"/>
       </w:pPr>
-      <w:bookmarkStart w:id="4" w:name="_Toc179194547"/>
+      <w:bookmarkStart w:id="4" w:name="_Toc179272842"/>
       <w:r>
         <w:t>Motivadores</w:t>
       </w:r>
@@ -5121,7 +5145,7 @@
       <w:pPr>
         <w:pStyle w:val="PSI-Ttulo1"/>
       </w:pPr>
-      <w:bookmarkStart w:id="5" w:name="_Toc179194548"/>
+      <w:bookmarkStart w:id="5" w:name="_Toc179272843"/>
       <w:r>
         <w:t>Ámbito de las pruebas</w:t>
       </w:r>
@@ -5154,7 +5178,7 @@
       <w:pPr>
         <w:pStyle w:val="PSI-Ttulo2"/>
       </w:pPr>
-      <w:bookmarkStart w:id="6" w:name="_Toc179194549"/>
+      <w:bookmarkStart w:id="6" w:name="_Toc179272844"/>
       <w:r>
         <w:t>Dentro del ámbito</w:t>
       </w:r>
@@ -5187,7 +5211,7 @@
       <w:pPr>
         <w:pStyle w:val="Ttulo3"/>
       </w:pPr>
-      <w:bookmarkStart w:id="7" w:name="_Toc179194550"/>
+      <w:bookmarkStart w:id="7" w:name="_Toc179272845"/>
       <w:r>
         <w:t>Funcionales</w:t>
       </w:r>
@@ -5285,7 +5309,7 @@
       <w:pPr>
         <w:pStyle w:val="PSI-Ttulo3"/>
       </w:pPr>
-      <w:bookmarkStart w:id="8" w:name="_Toc179194551"/>
+      <w:bookmarkStart w:id="8" w:name="_Toc179272846"/>
       <w:r>
         <w:lastRenderedPageBreak/>
         <w:t>Usabilidad</w:t>
@@ -5349,7 +5373,7 @@
       <w:pPr>
         <w:pStyle w:val="PSI-Ttulo3"/>
       </w:pPr>
-      <w:bookmarkStart w:id="9" w:name="_Toc179194552"/>
+      <w:bookmarkStart w:id="9" w:name="_Toc179272847"/>
       <w:r>
         <w:t>Compatibilidad</w:t>
       </w:r>
@@ -5380,7 +5404,7 @@
       <w:pPr>
         <w:pStyle w:val="PSI-Ttulo3"/>
       </w:pPr>
-      <w:bookmarkStart w:id="10" w:name="_Toc179194553"/>
+      <w:bookmarkStart w:id="10" w:name="_Toc179272848"/>
       <w:r>
         <w:t>Seguridad</w:t>
       </w:r>
@@ -5452,7 +5476,7 @@
       <w:pPr>
         <w:pStyle w:val="PSI-Ttulo3"/>
       </w:pPr>
-      <w:bookmarkStart w:id="11" w:name="_Toc179194554"/>
+      <w:bookmarkStart w:id="11" w:name="_Toc179272849"/>
       <w:r>
         <w:t>Rendimiento</w:t>
       </w:r>
@@ -5486,7 +5510,7 @@
       <w:pPr>
         <w:pStyle w:val="PSI-Ttulo3"/>
       </w:pPr>
-      <w:bookmarkStart w:id="12" w:name="_Toc179194555"/>
+      <w:bookmarkStart w:id="12" w:name="_Toc179272850"/>
       <w:r>
         <w:t>Integración</w:t>
       </w:r>
@@ -5528,7 +5552,7 @@
       <w:pPr>
         <w:pStyle w:val="PSI-Ttulo3"/>
       </w:pPr>
-      <w:bookmarkStart w:id="13" w:name="_Toc179194556"/>
+      <w:bookmarkStart w:id="13" w:name="_Toc179272851"/>
       <w:r>
         <w:t>Regresión</w:t>
       </w:r>
@@ -5571,7 +5595,7 @@
       <w:pPr>
         <w:pStyle w:val="PSI-Ttulo3"/>
       </w:pPr>
-      <w:bookmarkStart w:id="14" w:name="_Toc179194557"/>
+      <w:bookmarkStart w:id="14" w:name="_Toc179272852"/>
       <w:r>
         <w:t>Mantenimiento</w:t>
       </w:r>
@@ -5594,7 +5618,7 @@
       <w:pPr>
         <w:pStyle w:val="PSI-Ttulo2"/>
       </w:pPr>
-      <w:bookmarkStart w:id="15" w:name="_Toc179194558"/>
+      <w:bookmarkStart w:id="15" w:name="_Toc179272853"/>
       <w:r>
         <w:t>Fuera del ámbito</w:t>
       </w:r>
@@ -5645,7 +5669,7 @@
       <w:pPr>
         <w:pStyle w:val="PSI-Ttulo3"/>
       </w:pPr>
-      <w:bookmarkStart w:id="16" w:name="_Toc179194559"/>
+      <w:bookmarkStart w:id="16" w:name="_Toc179272854"/>
       <w:r>
         <w:t>Checklist</w:t>
       </w:r>
@@ -6737,7 +6761,7 @@
       <w:pPr>
         <w:pStyle w:val="PSI-Ttulo1"/>
       </w:pPr>
-      <w:bookmarkStart w:id="18" w:name="_Toc179194560"/>
+      <w:bookmarkStart w:id="18" w:name="_Toc179272855"/>
       <w:r>
         <w:t>Lista de Ideas de las Pruebas</w:t>
       </w:r>
@@ -6901,7 +6925,7 @@
       </w:pPr>
       <w:bookmarkStart w:id="19" w:name="_Toc165473671"/>
       <w:bookmarkStart w:id="20" w:name="_Toc257645205"/>
-      <w:bookmarkStart w:id="21" w:name="_Toc179194561"/>
+      <w:bookmarkStart w:id="21" w:name="_Toc179272856"/>
       <w:r>
         <w:lastRenderedPageBreak/>
         <w:t xml:space="preserve">Enfoque </w:t>
@@ -7019,7 +7043,7 @@
       <w:pPr>
         <w:pStyle w:val="PSI-Ttulo3"/>
       </w:pPr>
-      <w:bookmarkStart w:id="22" w:name="_Toc179194562"/>
+      <w:bookmarkStart w:id="22" w:name="_Toc179272857"/>
       <w:r>
         <w:t>Pruebas Funcionales</w:t>
       </w:r>
@@ -7092,7 +7116,7 @@
       <w:pPr>
         <w:pStyle w:val="PSI-Ttulo3"/>
       </w:pPr>
-      <w:bookmarkStart w:id="23" w:name="_Toc179194563"/>
+      <w:bookmarkStart w:id="23" w:name="_Toc179272858"/>
       <w:r>
         <w:t>Pruebas de Integración</w:t>
       </w:r>
@@ -7176,7 +7200,7 @@
       <w:pPr>
         <w:pStyle w:val="PSI-Ttulo3"/>
       </w:pPr>
-      <w:bookmarkStart w:id="24" w:name="_Toc179194564"/>
+      <w:bookmarkStart w:id="24" w:name="_Toc179272859"/>
       <w:r>
         <w:t>Pruebas de Seguridad</w:t>
       </w:r>
@@ -7269,7 +7293,7 @@
       <w:pPr>
         <w:pStyle w:val="PSI-Ttulo3"/>
       </w:pPr>
-      <w:bookmarkStart w:id="25" w:name="_Toc179194565"/>
+      <w:bookmarkStart w:id="25" w:name="_Toc179272860"/>
       <w:r>
         <w:lastRenderedPageBreak/>
         <w:t>Pruebas de Rendimiento</w:t>
@@ -7358,7 +7382,7 @@
       <w:pPr>
         <w:pStyle w:val="PSI-Ttulo3"/>
       </w:pPr>
-      <w:bookmarkStart w:id="26" w:name="_Toc179194566"/>
+      <w:bookmarkStart w:id="26" w:name="_Toc179272861"/>
       <w:r>
         <w:t>Pruebas de Usabilidad</w:t>
       </w:r>
@@ -7419,7 +7443,7 @@
       <w:pPr>
         <w:pStyle w:val="PSI-Ttulo3"/>
       </w:pPr>
-      <w:bookmarkStart w:id="27" w:name="_Toc179194567"/>
+      <w:bookmarkStart w:id="27" w:name="_Toc179272862"/>
       <w:r>
         <w:t>Pruebas de Compatibilidad</w:t>
       </w:r>
@@ -7480,7 +7504,7 @@
       <w:pPr>
         <w:pStyle w:val="PSI-Ttulo3"/>
       </w:pPr>
-      <w:bookmarkStart w:id="28" w:name="_Toc179194568"/>
+      <w:bookmarkStart w:id="28" w:name="_Toc179272863"/>
       <w:r>
         <w:t>Pruebas de Regresión</w:t>
       </w:r>
@@ -7518,7 +7542,7 @@
       <w:pPr>
         <w:pStyle w:val="PSI-Ttulo3"/>
       </w:pPr>
-      <w:bookmarkStart w:id="29" w:name="_Toc179194569"/>
+      <w:bookmarkStart w:id="29" w:name="_Toc179272864"/>
       <w:r>
         <w:t>Pruebas de Mantenimiento</w:t>
       </w:r>
@@ -7597,7 +7621,7 @@
       </w:pPr>
       <w:bookmarkStart w:id="30" w:name="_Toc165473672"/>
       <w:bookmarkStart w:id="31" w:name="_Toc259313026"/>
-      <w:bookmarkStart w:id="32" w:name="_Toc179194570"/>
+      <w:bookmarkStart w:id="32" w:name="_Toc179272865"/>
       <w:r>
         <w:lastRenderedPageBreak/>
         <w:t>Herramientas para las Pruebas</w:t>
@@ -7663,7 +7687,7 @@
       </w:pPr>
       <w:bookmarkStart w:id="33" w:name="_Toc165473673"/>
       <w:bookmarkStart w:id="34" w:name="_Toc259313027"/>
-      <w:bookmarkStart w:id="35" w:name="_Toc179194571"/>
+      <w:bookmarkStart w:id="35" w:name="_Toc179272866"/>
       <w:r>
         <w:t>Software</w:t>
       </w:r>
@@ -7976,7 +8000,7 @@
         <w:pStyle w:val="PSI-Ttulo2"/>
         <w:spacing w:before="0" w:line="240" w:lineRule="auto"/>
       </w:pPr>
-      <w:bookmarkStart w:id="36" w:name="_Toc179194572"/>
+      <w:bookmarkStart w:id="36" w:name="_Toc179272867"/>
       <w:r>
         <w:t>Herramientas de Soporte y Productividad</w:t>
       </w:r>
@@ -8324,7 +8348,7 @@
       </w:pPr>
       <w:bookmarkStart w:id="37" w:name="_Toc165473676"/>
       <w:bookmarkStart w:id="38" w:name="_Toc259313030"/>
-      <w:bookmarkStart w:id="39" w:name="_Toc179194573"/>
+      <w:bookmarkStart w:id="39" w:name="_Toc179272868"/>
       <w:r>
         <w:lastRenderedPageBreak/>
         <w:t>Hardware</w:t>
@@ -8731,7 +8755,7 @@
         <w:pStyle w:val="PSI-Ttulo1"/>
       </w:pPr>
       <w:bookmarkStart w:id="40" w:name="_Toc257645211"/>
-      <w:bookmarkStart w:id="41" w:name="_Toc179194574"/>
+      <w:bookmarkStart w:id="41" w:name="_Toc179272869"/>
       <w:r>
         <w:t>Configuraciones de Pruebas de ambiente</w:t>
       </w:r>
@@ -9150,7 +9174,7 @@
       <w:pPr>
         <w:pStyle w:val="PSI-Ttulo1"/>
       </w:pPr>
-      <w:bookmarkStart w:id="42" w:name="_Toc179194575"/>
+      <w:bookmarkStart w:id="42" w:name="_Toc179272870"/>
       <w:r>
         <w:lastRenderedPageBreak/>
         <w:t>Casos de Prueba</w:t>
@@ -10492,7 +10516,7 @@
         <w:pStyle w:val="PSI-Ttulo1"/>
         <w:spacing w:before="0" w:after="0"/>
       </w:pPr>
-      <w:bookmarkStart w:id="44" w:name="_Toc179194576"/>
+      <w:bookmarkStart w:id="44" w:name="_Toc179272871"/>
       <w:r>
         <w:t>Prioridades</w:t>
       </w:r>
@@ -10503,7 +10527,7 @@
         <w:pStyle w:val="PSI-Ttulo2"/>
         <w:spacing w:before="0"/>
       </w:pPr>
-      <w:bookmarkStart w:id="45" w:name="_Toc179194577"/>
+      <w:bookmarkStart w:id="45" w:name="_Toc179272872"/>
       <w:r>
         <w:t>Casos de Prueba por Características de Prioridad</w:t>
       </w:r>
@@ -10536,7 +10560,7 @@
       <w:r>
         <w:br/>
       </w:r>
-      <w:bookmarkStart w:id="46" w:name="_Toc179194578"/>
+      <w:bookmarkStart w:id="46" w:name="_Toc179272873"/>
       <w:r>
         <w:t>Esenciales</w:t>
       </w:r>
@@ -10700,7 +10724,7 @@
       </w:pPr>
       <w:bookmarkStart w:id="47" w:name="_Toc165473688"/>
       <w:bookmarkStart w:id="48" w:name="_Toc257645217"/>
-      <w:bookmarkStart w:id="49" w:name="_Toc179194579"/>
+      <w:bookmarkStart w:id="49" w:name="_Toc179272874"/>
       <w:r>
         <w:t>Flujos de Trabajo de Pruebas</w:t>
       </w:r>
@@ -11664,7 +11688,7 @@
       </w:pPr>
       <w:bookmarkStart w:id="50" w:name="_Toc165473689"/>
       <w:bookmarkStart w:id="51" w:name="_Toc257645218"/>
-      <w:bookmarkStart w:id="52" w:name="_Toc179194580"/>
+      <w:bookmarkStart w:id="52" w:name="_Toc179272875"/>
       <w:r>
         <w:lastRenderedPageBreak/>
         <w:t>Entregables</w:t>
@@ -11683,7 +11707,7 @@
       </w:pPr>
       <w:bookmarkStart w:id="53" w:name="_Toc165473690"/>
       <w:bookmarkStart w:id="54" w:name="_Toc257645219"/>
-      <w:bookmarkStart w:id="55" w:name="_Toc179194581"/>
+      <w:bookmarkStart w:id="55" w:name="_Toc179272876"/>
       <w:r>
         <w:t>Lista de Entregables de Pruebas</w:t>
       </w:r>
@@ -11874,7 +11898,7 @@
       <w:pPr>
         <w:pStyle w:val="PSI-Ttulo2"/>
       </w:pPr>
-      <w:bookmarkStart w:id="58" w:name="_Toc179194582"/>
+      <w:bookmarkStart w:id="58" w:name="_Toc179272877"/>
       <w:r>
         <w:t>Ficha: escenarios por caso de uso:</w:t>
       </w:r>
@@ -12544,7 +12568,7 @@
         <w:pStyle w:val="PSI-Ttulo2"/>
       </w:pPr>
       <w:bookmarkStart w:id="59" w:name="_Toc257645221"/>
-      <w:bookmarkStart w:id="60" w:name="_Toc179194583"/>
+      <w:bookmarkStart w:id="60" w:name="_Toc179272878"/>
       <w:r>
         <w:t>Ficha: Resumen de Ciclos de Prueba</w:t>
       </w:r>
@@ -13200,20 +13224,20 @@
       </w:r>
     </w:p>
     <w:p>
-      <w:pPr>
-        <w:spacing w:before="0" w:line="240" w:lineRule="auto"/>
-        <w:ind w:left="1065" w:firstLine="351"/>
-      </w:pPr>
       <w:r>
         <w:t>CLIENTE                              ORGANIZACIÓN                             PROBADOR</w:t>
       </w:r>
     </w:p>
+    <w:p/>
+    <w:p/>
+    <w:p/>
     <w:p>
       <w:pPr>
         <w:pStyle w:val="PSI-Ttulo1"/>
       </w:pPr>
-      <w:bookmarkStart w:id="61" w:name="_Toc179194584"/>
-      <w:r>
+      <w:bookmarkStart w:id="61" w:name="_Toc179272879"/>
+      <w:r>
+        <w:lastRenderedPageBreak/>
         <w:t>Criterio para el Inicio y Fin del Plan de Pruebas</w:t>
       </w:r>
       <w:bookmarkEnd w:id="61"/>
@@ -13222,7 +13246,7 @@
       <w:pPr>
         <w:pStyle w:val="PSI-Ttulo2"/>
       </w:pPr>
-      <w:bookmarkStart w:id="62" w:name="_Toc179194585"/>
+      <w:bookmarkStart w:id="62" w:name="_Toc179272880"/>
       <w:r>
         <w:t>Criterios de Inicio</w:t>
       </w:r>
@@ -13283,7 +13307,6 @@
         <w:spacing w:before="0" w:line="240" w:lineRule="auto"/>
       </w:pPr>
       <w:r>
-        <w:lastRenderedPageBreak/>
         <w:t>Contar con las herramientas de soporte necesarias (por ejemplo, para gestión de pruebas y seguimiento de errores).</w:t>
       </w:r>
     </w:p>
@@ -13312,7 +13335,7 @@
         <w:pStyle w:val="PSI-Ttulo2"/>
         <w:spacing w:before="0" w:line="240" w:lineRule="auto"/>
       </w:pPr>
-      <w:bookmarkStart w:id="63" w:name="_Toc179194586"/>
+      <w:bookmarkStart w:id="63" w:name="_Toc179272881"/>
       <w:r>
         <w:t>Criterios de Fin</w:t>
       </w:r>
@@ -13464,7 +13487,7 @@
         <w:pStyle w:val="PSI-Ttulo2"/>
         <w:spacing w:before="0" w:line="240" w:lineRule="auto"/>
       </w:pPr>
-      <w:bookmarkStart w:id="64" w:name="_Toc179194587"/>
+      <w:bookmarkStart w:id="64" w:name="_Toc179272882"/>
       <w:r>
         <w:t>Criterios de Suspensión y Retomo de Actividades</w:t>
       </w:r>
@@ -13515,11 +13538,33 @@
     </w:p>
     <w:p>
       <w:pPr>
+        <w:pStyle w:val="Prrafodelista"/>
+        <w:spacing w:line="240" w:lineRule="auto"/>
+        <w:ind w:firstLine="0"/>
+      </w:pPr>
+    </w:p>
+    <w:p>
+      <w:pPr>
+        <w:pStyle w:val="Prrafodelista"/>
+        <w:spacing w:line="240" w:lineRule="auto"/>
+        <w:ind w:firstLine="0"/>
+      </w:pPr>
+    </w:p>
+    <w:p>
+      <w:pPr>
+        <w:pStyle w:val="Prrafodelista"/>
+        <w:spacing w:line="240" w:lineRule="auto"/>
+        <w:ind w:firstLine="0"/>
+      </w:pPr>
+    </w:p>
+    <w:p>
+      <w:pPr>
         <w:pStyle w:val="PSI-Ttulo2"/>
         <w:spacing w:before="0"/>
       </w:pPr>
-      <w:bookmarkStart w:id="65" w:name="_Toc179194588"/>
-      <w:r>
+      <w:bookmarkStart w:id="65" w:name="_Toc179272883"/>
+      <w:r>
+        <w:lastRenderedPageBreak/>
         <w:t>Criterios para el Lanzamiento</w:t>
       </w:r>
       <w:bookmarkEnd w:id="65"/>
@@ -13602,10 +13647,15 @@
     </w:p>
     <w:p>
       <w:pPr>
+        <w:jc w:val="both"/>
+      </w:pPr>
+    </w:p>
+    <w:p>
+      <w:pPr>
         <w:pStyle w:val="PSI-Ttulo2"/>
       </w:pPr>
       <w:bookmarkStart w:id="66" w:name="_Toc257645228"/>
-      <w:bookmarkStart w:id="67" w:name="_Toc179194589"/>
+      <w:bookmarkStart w:id="67" w:name="_Toc179272884"/>
       <w:r>
         <w:t>Clasificación de los errores</w:t>
       </w:r>
@@ -13652,7 +13702,6 @@
             <w:bookmarkStart w:id="69" w:name="colEWKAC"/>
             <w:bookmarkEnd w:id="69"/>
             <w:r>
-              <w:lastRenderedPageBreak/>
               <w:t>Calificación</w:t>
             </w:r>
             <w:bookmarkStart w:id="70" w:name="colE1KAC"/>
@@ -13949,7 +13998,7 @@
       </w:pPr>
       <w:bookmarkStart w:id="72" w:name="_Toc165473701"/>
       <w:bookmarkStart w:id="73" w:name="_Toc257645229"/>
-      <w:bookmarkStart w:id="74" w:name="_Toc179194590"/>
+      <w:bookmarkStart w:id="74" w:name="_Toc179272885"/>
       <w:r>
         <w:t>Resultados de la prueba</w:t>
       </w:r>
@@ -13980,13 +14029,19 @@
       </w:pPr>
     </w:p>
     <w:p>
-      <w:pPr>
-        <w:pStyle w:val="PSI-Ttulo2"/>
-      </w:pPr>
       <w:bookmarkStart w:id="75" w:name="_Toc165473702"/>
       <w:bookmarkStart w:id="76" w:name="_Toc257645230"/>
-      <w:bookmarkStart w:id="77" w:name="_Toc179194591"/>
-      <w:r>
+    </w:p>
+    <w:p/>
+    <w:p/>
+    <w:p>
+      <w:pPr>
+        <w:pStyle w:val="PSI-Ttulo2"/>
+        <w:ind w:left="0" w:firstLine="0"/>
+      </w:pPr>
+      <w:bookmarkStart w:id="77" w:name="_Toc179272886"/>
+      <w:r>
+        <w:lastRenderedPageBreak/>
         <w:t>Reportes del problema, escalada y resolución</w:t>
       </w:r>
       <w:bookmarkEnd w:id="75"/>
@@ -14077,37 +14132,11 @@
     </w:p>
     <w:p>
       <w:pPr>
-        <w:pStyle w:val="PSI-Normal"/>
-      </w:pPr>
-    </w:p>
-    <w:p>
-      <w:pPr>
-        <w:pStyle w:val="PSI-Normal"/>
-      </w:pPr>
-    </w:p>
-    <w:p>
-      <w:pPr>
-        <w:pStyle w:val="PSI-Normal"/>
-      </w:pPr>
-    </w:p>
-    <w:p>
-      <w:pPr>
-        <w:pStyle w:val="PSI-Normal"/>
-      </w:pPr>
-    </w:p>
-    <w:p>
-      <w:pPr>
-        <w:pStyle w:val="PSI-Normal"/>
-      </w:pPr>
-    </w:p>
-    <w:p>
-      <w:pPr>
         <w:pStyle w:val="PSI-Ttulo1"/>
       </w:pPr>
       <w:bookmarkStart w:id="78" w:name="_Toc257645231"/>
-      <w:bookmarkStart w:id="79" w:name="_Toc179194592"/>
-      <w:r>
-        <w:lastRenderedPageBreak/>
+      <w:bookmarkStart w:id="79" w:name="_Toc179272887"/>
+      <w:r>
         <w:t>Riesgos</w:t>
       </w:r>
       <w:bookmarkEnd w:id="78"/>
@@ -14383,8 +14412,9 @@
       </w:pPr>
       <w:bookmarkStart w:id="80" w:name="_Toc165473704"/>
       <w:bookmarkStart w:id="81" w:name="_Toc257645232"/>
-      <w:bookmarkStart w:id="82" w:name="_Toc179194593"/>
-      <w:r>
+      <w:bookmarkStart w:id="82" w:name="_Toc179272888"/>
+      <w:r>
+        <w:lastRenderedPageBreak/>
         <w:t>Reportes de Problemas y Resolución</w:t>
       </w:r>
       <w:bookmarkEnd w:id="80"/>
@@ -14406,7 +14436,7 @@
       <w:pPr>
         <w:pStyle w:val="PSI-Ttulo3"/>
       </w:pPr>
-      <w:bookmarkStart w:id="83" w:name="_Toc179194594"/>
+      <w:bookmarkStart w:id="83" w:name="_Toc179272889"/>
       <w:r>
         <w:t>Identificación y Reporte:</w:t>
       </w:r>
@@ -14442,7 +14472,7 @@
       <w:pPr>
         <w:pStyle w:val="PSI-Ttulo3"/>
       </w:pPr>
-      <w:bookmarkStart w:id="84" w:name="_Toc179194595"/>
+      <w:bookmarkStart w:id="84" w:name="_Toc179272890"/>
       <w:r>
         <w:t>Asignación y Priorización:</w:t>
       </w:r>
@@ -14482,9 +14512,8 @@
       <w:pPr>
         <w:pStyle w:val="PSI-Ttulo3"/>
       </w:pPr>
-      <w:bookmarkStart w:id="85" w:name="_Toc179194596"/>
-      <w:r>
-        <w:lastRenderedPageBreak/>
+      <w:bookmarkStart w:id="85" w:name="_Toc179272891"/>
+      <w:r>
         <w:t>Resolución y Verificación:</w:t>
       </w:r>
       <w:bookmarkEnd w:id="85"/>
@@ -14525,7 +14554,7 @@
       <w:pPr>
         <w:pStyle w:val="PSI-Ttulo3"/>
       </w:pPr>
-      <w:bookmarkStart w:id="86" w:name="_Toc179194597"/>
+      <w:bookmarkStart w:id="86" w:name="_Toc179272892"/>
       <w:r>
         <w:t>Cierre del Problema:</w:t>
       </w:r>
@@ -14567,11 +14596,47 @@
     </w:p>
     <w:p>
       <w:pPr>
+        <w:pStyle w:val="PSI-Normal"/>
+      </w:pPr>
+    </w:p>
+    <w:p>
+      <w:pPr>
+        <w:pStyle w:val="PSI-Normal"/>
+      </w:pPr>
+    </w:p>
+    <w:p>
+      <w:pPr>
+        <w:pStyle w:val="PSI-Normal"/>
+      </w:pPr>
+    </w:p>
+    <w:p>
+      <w:pPr>
+        <w:pStyle w:val="PSI-Normal"/>
+      </w:pPr>
+    </w:p>
+    <w:p>
+      <w:pPr>
+        <w:pStyle w:val="PSI-Normal"/>
+      </w:pPr>
+    </w:p>
+    <w:p>
+      <w:pPr>
+        <w:pStyle w:val="PSI-Normal"/>
+      </w:pPr>
+    </w:p>
+    <w:p>
+      <w:pPr>
+        <w:pStyle w:val="PSI-Normal"/>
+      </w:pPr>
+    </w:p>
+    <w:p>
+      <w:pPr>
         <w:pStyle w:val="PSI-Ttulo1"/>
       </w:pPr>
       <w:bookmarkStart w:id="87" w:name="_Toc257645233"/>
-      <w:bookmarkStart w:id="88" w:name="_Toc179194598"/>
-      <w:r>
+      <w:bookmarkStart w:id="88" w:name="_Toc179272893"/>
+      <w:r>
+        <w:lastRenderedPageBreak/>
         <w:t>Responsabilidades, Personal y Necesidades de Capacitación</w:t>
       </w:r>
       <w:bookmarkEnd w:id="87"/>
@@ -14583,7 +14648,7 @@
       </w:pPr>
       <w:bookmarkStart w:id="89" w:name="_Toc165473706"/>
       <w:bookmarkStart w:id="90" w:name="_Toc257645234"/>
-      <w:bookmarkStart w:id="91" w:name="_Toc179194599"/>
+      <w:bookmarkStart w:id="91" w:name="_Toc179272894"/>
       <w:r>
         <w:t>Personal y Roles Necesarios</w:t>
       </w:r>
@@ -14720,10 +14785,7 @@
               <w:t>Administrador de plan de pruebas</w:t>
             </w:r>
             <w:r>
-              <w:t xml:space="preserve"> </w:t>
-            </w:r>
-            <w:r>
-              <w:t>Valeria Ojeda</w:t>
+              <w:t xml:space="preserve"> Valeria Ojeda</w:t>
             </w:r>
           </w:p>
         </w:tc>

</xml_diff>